<commit_message>
Add notes for Env quick setup
</commit_message>
<xml_diff>
--- a/notes_4_Project_Programming a Real Self-Driving Car.docx
+++ b/notes_4_Project_Programming a Real Self-Driving Car.docx
@@ -1499,6 +1499,11 @@
       <w:r>
         <w:t>(3) Make and run styx</w:t>
       </w:r>
+      <w:r>
+        <w:t xml:space="preserve"> </w:t>
+      </w:r>
+      <w:bookmarkStart w:id="0" w:name="_GoBack"/>
+      <w:bookmarkEnd w:id="0"/>
     </w:p>
     <w:p>
       <w:pPr>
@@ -3215,6 +3220,7 @@
     <w:p>
       <w:pPr>
         <w:numPr>
+          <w:ilvl w:val="0"/>
           <w:numId w:val="0"/>
         </w:numPr>
         <w:ind w:leftChars="0" w:firstLine="420" w:firstLineChars="200"/>
@@ -3232,6 +3238,7 @@
     <w:p>
       <w:pPr>
         <w:numPr>
+          <w:ilvl w:val="0"/>
           <w:numId w:val="0"/>
         </w:numPr>
         <w:ind w:leftChars="0" w:firstLine="420" w:firstLineChars="200"/>
@@ -3385,6 +3392,7 @@
     <w:p>
       <w:pPr>
         <w:numPr>
+          <w:ilvl w:val="0"/>
           <w:numId w:val="0"/>
         </w:numPr>
         <w:ind w:leftChars="0" w:firstLine="420" w:firstLineChars="200"/>
@@ -3402,6 +3410,7 @@
     <w:p>
       <w:pPr>
         <w:numPr>
+          <w:ilvl w:val="0"/>
           <w:numId w:val="0"/>
         </w:numPr>
         <w:ind w:leftChars="0" w:firstLine="420" w:firstLineChars="200"/>
@@ -3413,6 +3422,7 @@
     <w:p>
       <w:pPr>
         <w:numPr>
+          <w:ilvl w:val="0"/>
           <w:numId w:val="0"/>
         </w:numPr>
         <w:ind w:leftChars="0" w:firstLine="420" w:firstLineChars="200"/>
@@ -3544,6 +3554,7 @@
     <w:p>
       <w:pPr>
         <w:numPr>
+          <w:ilvl w:val="0"/>
           <w:numId w:val="0"/>
         </w:numPr>
         <w:ind w:leftChars="0" w:firstLine="420" w:firstLineChars="200"/>
@@ -3626,6 +3637,7 @@
         <w:keepLines w:val="0"/>
         <w:widowControl/>
         <w:numPr>
+          <w:ilvl w:val="0"/>
           <w:numId w:val="0"/>
         </w:numPr>
         <w:suppressLineNumbers w:val="0"/>
@@ -3719,6 +3731,7 @@
     <w:p>
       <w:pPr>
         <w:numPr>
+          <w:ilvl w:val="0"/>
           <w:numId w:val="0"/>
         </w:numPr>
         <w:ind w:leftChars="0" w:firstLine="420" w:firstLineChars="200"/>
@@ -3745,6 +3758,7 @@
     <w:p>
       <w:pPr>
         <w:numPr>
+          <w:ilvl w:val="0"/>
           <w:numId w:val="0"/>
         </w:numPr>
         <w:ind w:leftChars="0"/>
@@ -3780,6 +3794,7 @@
     <w:p>
       <w:pPr>
         <w:numPr>
+          <w:ilvl w:val="0"/>
           <w:numId w:val="0"/>
         </w:numPr>
         <w:ind w:leftChars="0" w:firstLine="420" w:firstLineChars="200"/>
@@ -3815,6 +3830,7 @@
     <w:p>
       <w:pPr>
         <w:numPr>
+          <w:ilvl w:val="0"/>
           <w:numId w:val="0"/>
         </w:numPr>
         <w:ind w:leftChars="0" w:firstLine="420" w:firstLineChars="200"/>
@@ -3826,70 +3842,64 @@
         <w:rPr>
           <w:rFonts w:hint="default"/>
         </w:rPr>
-        <w:t>This file contains the TLClassifier class. You can use this class to implement traffic light classification. For example, the get_classification method can take a camera image as input and return an ID corresponding to the color state of the traffic light in the image. Note that it is not required for you to use this class. It only exists to help you break down the classification problem into more manageable chunks. Also note that Carla currently has TensorFlow 1.3.0 installed. If you are using TensorFlow, please be sure to test your code with this version before</w:t>
-      </w:r>
-      <w:bookmarkStart w:id="0" w:name="_GoBack"/>
-      <w:bookmarkEnd w:id="0"/>
-      <w:r>
+        <w:t>This file contains the TLClassifier class. You can use this class to implement traffic light classification. For example, the get_classification method can take a camera image as input and return an ID corresponding to the color state of the traffic light in the image. Note that it is not required for you to use this class. It only exists to help you break down the classification problem into more manageable chunks. Also note that Carla currently has TensorFlow 1.3.0 installed. If you are using TensorFlow, please be sure to test your code with this version before submission.</w:t>
+      </w:r>
+    </w:p>
+    <w:p>
+      <w:pPr>
+        <w:numPr>
+          <w:ilvl w:val="0"/>
+          <w:numId w:val="14"/>
+        </w:numPr>
+        <w:ind w:left="420" w:leftChars="0" w:hanging="420" w:firstLineChars="0"/>
         <w:rPr>
           <w:rFonts w:hint="default"/>
         </w:rPr>
-        <w:t xml:space="preserve"> submission.</w:t>
-      </w:r>
-    </w:p>
-    <w:p>
-      <w:pPr>
-        <w:numPr>
-          <w:ilvl w:val="0"/>
-          <w:numId w:val="14"/>
+      </w:pPr>
+      <w:r>
+        <w:rPr>
+          <w:rFonts w:hint="default"/>
+        </w:rPr>
+        <w:t>traffic_light_config</w:t>
+      </w:r>
+    </w:p>
+    <w:p>
+      <w:pPr>
+        <w:numPr>
+          <w:ilvl w:val="0"/>
+          <w:numId w:val="0"/>
+        </w:numPr>
+        <w:ind w:leftChars="0" w:firstLine="420" w:firstLineChars="200"/>
+        <w:rPr>
+          <w:rFonts w:hint="default"/>
+        </w:rPr>
+      </w:pPr>
+      <w:r>
+        <w:rPr>
+          <w:rFonts w:hint="default"/>
+        </w:rPr>
+        <w:t>This config file contains information about the camera (such as focal length) and the 2D position of the traffic lights's stop line in world coordinates.</w:t>
+      </w:r>
+    </w:p>
+    <w:p>
+      <w:pPr>
+        <w:numPr>
+          <w:ilvl w:val="0"/>
+          <w:numId w:val="10"/>
         </w:numPr>
         <w:ind w:left="420" w:leftChars="0" w:hanging="420" w:firstLineChars="0"/>
+      </w:pPr>
+      <w:r>
         <w:rPr>
           <w:rFonts w:hint="default"/>
         </w:rPr>
-      </w:pPr>
-      <w:r>
-        <w:rPr>
-          <w:rFonts w:hint="default"/>
-        </w:rPr>
-        <w:t>traffic_light_config</w:t>
-      </w:r>
-    </w:p>
-    <w:p>
-      <w:pPr>
-        <w:numPr>
-          <w:numId w:val="0"/>
-        </w:numPr>
-        <w:ind w:leftChars="0" w:firstLine="420" w:firstLineChars="200"/>
-        <w:rPr>
-          <w:rFonts w:hint="default"/>
-        </w:rPr>
-      </w:pPr>
-      <w:r>
-        <w:rPr>
-          <w:rFonts w:hint="default"/>
-        </w:rPr>
-        <w:t>This config file contains information about the camera (such as focal length) and the 2D position of the traffic lights's stop line in world coordinates.</w:t>
-      </w:r>
-    </w:p>
-    <w:p>
-      <w:pPr>
-        <w:numPr>
-          <w:ilvl w:val="0"/>
-          <w:numId w:val="10"/>
-        </w:numPr>
-        <w:ind w:left="420" w:leftChars="0" w:hanging="420" w:firstLineChars="0"/>
-      </w:pPr>
-      <w:r>
-        <w:rPr>
-          <w:rFonts w:hint="default"/>
-        </w:rPr>
         <w:t>Helper Tool in the Simulator</w:t>
       </w:r>
     </w:p>
     <w:p>
       <w:pPr>
         <w:numPr>
+          <w:ilvl w:val="0"/>
           <w:numId w:val="0"/>
         </w:numPr>
         <w:ind w:leftChars="0" w:firstLine="420" w:firstLineChars="200"/>
@@ -5537,7 +5547,7 @@
     <w:lsdException w:unhideWhenUsed="0" w:uiPriority="0" w:semiHidden="0" w:name="Body Text Indent 2"/>
     <w:lsdException w:unhideWhenUsed="0" w:uiPriority="0" w:semiHidden="0" w:name="Body Text Indent 3"/>
     <w:lsdException w:unhideWhenUsed="0" w:uiPriority="0" w:semiHidden="0" w:name="Block Text"/>
-    <w:lsdException w:unhideWhenUsed="0" w:uiPriority="0" w:semiHidden="0" w:name="Hyperlink"/>
+    <w:lsdException w:qFormat="1" w:unhideWhenUsed="0" w:uiPriority="0" w:semiHidden="0" w:name="Hyperlink"/>
     <w:lsdException w:qFormat="1" w:unhideWhenUsed="0" w:uiPriority="0" w:semiHidden="0" w:name="FollowedHyperlink"/>
     <w:lsdException w:qFormat="1" w:unhideWhenUsed="0" w:uiPriority="0" w:semiHidden="0" w:name="Strong"/>
     <w:lsdException w:qFormat="1" w:unhideWhenUsed="0" w:uiPriority="0" w:semiHidden="0" w:name="Emphasis"/>
@@ -5548,7 +5558,7 @@
     <w:lsdException w:unhideWhenUsed="0" w:uiPriority="0" w:semiHidden="0" w:name="HTML Acronym"/>
     <w:lsdException w:unhideWhenUsed="0" w:uiPriority="0" w:semiHidden="0" w:name="HTML Address"/>
     <w:lsdException w:unhideWhenUsed="0" w:uiPriority="0" w:semiHidden="0" w:name="HTML Cite"/>
-    <w:lsdException w:unhideWhenUsed="0" w:uiPriority="0" w:semiHidden="0" w:name="HTML Code"/>
+    <w:lsdException w:qFormat="1" w:unhideWhenUsed="0" w:uiPriority="0" w:semiHidden="0" w:name="HTML Code"/>
     <w:lsdException w:unhideWhenUsed="0" w:uiPriority="0" w:semiHidden="0" w:name="HTML Definition"/>
     <w:lsdException w:unhideWhenUsed="0" w:uiPriority="0" w:semiHidden="0" w:name="HTML Keyboard"/>
     <w:lsdException w:qFormat="1" w:unhideWhenUsed="0" w:uiPriority="0" w:semiHidden="0" w:name="HTML Preformatted"/>
@@ -5870,6 +5880,7 @@
   <w:style w:type="character" w:styleId="10">
     <w:name w:val="HTML Code"/>
     <w:basedOn w:val="7"/>
+    <w:qFormat/>
     <w:uiPriority w:val="0"/>
     <w:rPr>
       <w:rFonts w:ascii="Courier New" w:hAnsi="Courier New" w:cs="Courier New"/>
@@ -5880,6 +5891,7 @@
   <w:style w:type="character" w:styleId="11">
     <w:name w:val="Hyperlink"/>
     <w:basedOn w:val="7"/>
+    <w:qFormat/>
     <w:uiPriority w:val="0"/>
     <w:rPr>
       <w:color w:val="0000FF"/>

</xml_diff>